<commit_message>
enlevé un truc à la fin qui faisait pas pro
</commit_message>
<xml_diff>
--- a/fiches/Recommending Knowledgeable People in a Work-Integrated Learning System.docx
+++ b/fiches/Recommending Knowledgeable People in a Work-Integrated Learning System.docx
@@ -74,6 +74,9 @@
         <w:t xml:space="preserve">Date de publication : </w:t>
       </w:r>
       <w:r>
+        <w:rPr>
+          <w:lang w:val="en-US"/>
+        </w:rPr>
         <w:t>2010</w:t>
       </w:r>
     </w:p>
@@ -105,13 +108,11 @@
         <w:pStyle w:val="normal0"/>
         <w:rPr>
           <w:szCs w:val="22"/>
-          <w:lang w:val="en-US"/>
         </w:rPr>
       </w:pPr>
       <w:r>
         <w:rPr>
           <w:szCs w:val="22"/>
-          <w:lang w:val="en-US"/>
         </w:rPr>
         <w:t>(RecSysTEL 2010)</w:t>
       </w:r>
@@ -119,9 +120,6 @@
     <w:p>
       <w:pPr>
         <w:pStyle w:val="normal0"/>
-        <w:rPr>
-          <w:lang w:val="en-US"/>
-        </w:rPr>
       </w:pPr>
     </w:p>
     <w:p>
@@ -292,7 +290,15 @@
           <w:color w:val="000000"/>
           <w:szCs w:val="20"/>
         </w:rPr>
-        <w:t>La fin de l'article adresse les question de la validité de certains éléments du modèle, tels que l'inférence de la connaissance de l'utilisateur à partir d'actions clés, les associations tâches-compétence, et les algorithmes de recommandation eux-mêmes, et référence plusieurs articles donnant des résultats de tests. (que j'ai pas été lire)</w:t>
+        <w:t>La fin de l'article adresse les question de la validité de certains éléments du modèle, tels que l'inférence de la connaissance de l'utilisateur à partir d'actions clés, les associations tâches-compétence, et les algorithmes de recommandation eux-mêmes, et référence plusieurs articles donnant des résultats de tests</w:t>
+      </w:r>
+      <w:r>
+        <w:rPr>
+          <w:rFonts w:ascii="Arial" w:eastAsia="Arial" w:hAnsi="Arial" w:cs="Arial"/>
+          <w:color w:val="000000"/>
+          <w:szCs w:val="20"/>
+        </w:rPr>
+        <w:t>.</w:t>
       </w:r>
     </w:p>
     <w:sectPr>

</xml_diff>